<commit_message>
actualizar informe con lo realizado hasta ahora
</commit_message>
<xml_diff>
--- a/trabajo  1/Informe.docx
+++ b/trabajo  1/Informe.docx
@@ -69,16 +69,31 @@
           <w:rFonts w:ascii="Arial" w:hAnsi="Arial" w:cs="Arial"/>
           <w:lang w:val="es-ES"/>
         </w:rPr>
-        <w:t xml:space="preserve"> cc 1037671102</w:t>
-      </w:r>
-    </w:p>
-    <w:p>
-      <w:pPr>
-        <w:rPr>
-          <w:rFonts w:ascii="Arial" w:hAnsi="Arial" w:cs="Arial"/>
-          <w:lang w:val="es-ES"/>
-        </w:rPr>
-      </w:pPr>
+        <w:t xml:space="preserve"> </w:t>
+      </w:r>
+      <w:proofErr w:type="spellStart"/>
+      <w:r>
+        <w:rPr>
+          <w:rFonts w:ascii="Arial" w:hAnsi="Arial" w:cs="Arial"/>
+          <w:lang w:val="es-ES"/>
+        </w:rPr>
+        <w:t>cc</w:t>
+      </w:r>
+      <w:proofErr w:type="spellEnd"/>
+      <w:r>
+        <w:rPr>
+          <w:rFonts w:ascii="Arial" w:hAnsi="Arial" w:cs="Arial"/>
+          <w:lang w:val="es-ES"/>
+        </w:rPr>
+        <w:t xml:space="preserve"> 1037671102</w:t>
+      </w:r>
+      <w:r>
+        <w:rPr>
+          <w:rFonts w:ascii="Arial" w:hAnsi="Arial" w:cs="Arial"/>
+          <w:lang w:val="es-ES"/>
+        </w:rPr>
+        <w:t xml:space="preserve"> </w:t>
+      </w:r>
       <w:r>
         <w:rPr>
           <w:rFonts w:ascii="Arial" w:hAnsi="Arial" w:cs="Arial"/>
@@ -101,16 +116,6 @@
         </w:rPr>
         <w:t>Juan Pablo Carvajal</w:t>
       </w:r>
-    </w:p>
-    <w:p>
-      <w:pPr>
-        <w:rPr>
-          <w:rFonts w:ascii="Arial" w:hAnsi="Arial" w:cs="Arial"/>
-          <w:b/>
-          <w:bCs/>
-          <w:lang w:val="es-ES"/>
-        </w:rPr>
-      </w:pPr>
     </w:p>
     <w:p>
       <w:pPr>
@@ -216,8 +221,32 @@
           <w:szCs w:val="21"/>
           <w:lang w:eastAsia="es-CO"/>
         </w:rPr>
-        <w:t> cerdoAux(</w:t>
-      </w:r>
+        <w:t> </w:t>
+      </w:r>
+      <w:proofErr w:type="spellStart"/>
+      <w:proofErr w:type="gramStart"/>
+      <w:r>
+        <w:rPr>
+          <w:rFonts w:ascii="Consolas" w:eastAsia="Times New Roman" w:hAnsi="Consolas" w:cs="Times New Roman"/>
+          <w:color w:val="D4D4D4"/>
+          <w:sz w:val="21"/>
+          <w:szCs w:val="21"/>
+          <w:lang w:eastAsia="es-CO"/>
+        </w:rPr>
+        <w:t>cerdoAux</w:t>
+      </w:r>
+      <w:proofErr w:type="spellEnd"/>
+      <w:r>
+        <w:rPr>
+          <w:rFonts w:ascii="Consolas" w:eastAsia="Times New Roman" w:hAnsi="Consolas" w:cs="Times New Roman"/>
+          <w:color w:val="D4D4D4"/>
+          <w:sz w:val="21"/>
+          <w:szCs w:val="21"/>
+          <w:lang w:eastAsia="es-CO"/>
+        </w:rPr>
+        <w:t>(</w:t>
+      </w:r>
+      <w:proofErr w:type="gramEnd"/>
     </w:p>
     <w:p>
       <w:pPr>
@@ -239,8 +268,31 @@
           <w:szCs w:val="21"/>
           <w:lang w:eastAsia="es-CO"/>
         </w:rPr>
-        <w:t>    cod </w:t>
-      </w:r>
+        <w:t>    </w:t>
+      </w:r>
+      <w:proofErr w:type="spellStart"/>
+      <w:r>
+        <w:rPr>
+          <w:rFonts w:ascii="Consolas" w:eastAsia="Times New Roman" w:hAnsi="Consolas" w:cs="Times New Roman"/>
+          <w:color w:val="D4D4D4"/>
+          <w:sz w:val="21"/>
+          <w:szCs w:val="21"/>
+          <w:lang w:eastAsia="es-CO"/>
+        </w:rPr>
+        <w:t>cod</w:t>
+      </w:r>
+      <w:proofErr w:type="spellEnd"/>
+      <w:r>
+        <w:rPr>
+          <w:rFonts w:ascii="Consolas" w:eastAsia="Times New Roman" w:hAnsi="Consolas" w:cs="Times New Roman"/>
+          <w:color w:val="D4D4D4"/>
+          <w:sz w:val="21"/>
+          <w:szCs w:val="21"/>
+          <w:lang w:eastAsia="es-CO"/>
+        </w:rPr>
+        <w:t> </w:t>
+      </w:r>
+      <w:proofErr w:type="gramStart"/>
       <w:r>
         <w:rPr>
           <w:rFonts w:ascii="Consolas" w:eastAsia="Times New Roman" w:hAnsi="Consolas" w:cs="Times New Roman"/>
@@ -261,6 +313,7 @@
         </w:rPr>
         <w:t>(</w:t>
       </w:r>
+      <w:proofErr w:type="gramEnd"/>
       <w:r>
         <w:rPr>
           <w:rFonts w:ascii="Consolas" w:eastAsia="Times New Roman" w:hAnsi="Consolas" w:cs="Times New Roman"/>
@@ -304,6 +357,7 @@
         </w:rPr>
         <w:t>    nombre </w:t>
       </w:r>
+      <w:proofErr w:type="gramStart"/>
       <w:r>
         <w:rPr>
           <w:rFonts w:ascii="Consolas" w:eastAsia="Times New Roman" w:hAnsi="Consolas" w:cs="Times New Roman"/>
@@ -324,6 +378,7 @@
         </w:rPr>
         <w:t>(</w:t>
       </w:r>
+      <w:proofErr w:type="gramEnd"/>
       <w:r>
         <w:rPr>
           <w:rFonts w:ascii="Consolas" w:eastAsia="Times New Roman" w:hAnsi="Consolas" w:cs="Times New Roman"/>
@@ -365,8 +420,31 @@
           <w:szCs w:val="21"/>
           <w:lang w:eastAsia="es-CO"/>
         </w:rPr>
-        <w:t>    pesokilos </w:t>
-      </w:r>
+        <w:t>    </w:t>
+      </w:r>
+      <w:proofErr w:type="spellStart"/>
+      <w:r>
+        <w:rPr>
+          <w:rFonts w:ascii="Consolas" w:eastAsia="Times New Roman" w:hAnsi="Consolas" w:cs="Times New Roman"/>
+          <w:color w:val="D4D4D4"/>
+          <w:sz w:val="21"/>
+          <w:szCs w:val="21"/>
+          <w:lang w:eastAsia="es-CO"/>
+        </w:rPr>
+        <w:t>pesokilos</w:t>
+      </w:r>
+      <w:proofErr w:type="spellEnd"/>
+      <w:r>
+        <w:rPr>
+          <w:rFonts w:ascii="Consolas" w:eastAsia="Times New Roman" w:hAnsi="Consolas" w:cs="Times New Roman"/>
+          <w:color w:val="D4D4D4"/>
+          <w:sz w:val="21"/>
+          <w:szCs w:val="21"/>
+          <w:lang w:eastAsia="es-CO"/>
+        </w:rPr>
+        <w:t> </w:t>
+      </w:r>
+      <w:proofErr w:type="gramStart"/>
       <w:r>
         <w:rPr>
           <w:rFonts w:ascii="Consolas" w:eastAsia="Times New Roman" w:hAnsi="Consolas" w:cs="Times New Roman"/>
@@ -387,6 +465,7 @@
         </w:rPr>
         <w:t>(</w:t>
       </w:r>
+      <w:proofErr w:type="gramEnd"/>
       <w:r>
         <w:rPr>
           <w:rFonts w:ascii="Consolas" w:eastAsia="Times New Roman" w:hAnsi="Consolas" w:cs="Times New Roman"/>
@@ -430,6 +509,7 @@
         </w:rPr>
         <w:t>    seleccionado </w:t>
       </w:r>
+      <w:proofErr w:type="gramStart"/>
       <w:r>
         <w:rPr>
           <w:rFonts w:ascii="Consolas" w:eastAsia="Times New Roman" w:hAnsi="Consolas" w:cs="Times New Roman"/>
@@ -450,6 +530,7 @@
         </w:rPr>
         <w:t>(</w:t>
       </w:r>
+      <w:proofErr w:type="gramEnd"/>
       <w:r>
         <w:rPr>
           <w:rFonts w:ascii="Consolas" w:eastAsia="Times New Roman" w:hAnsi="Consolas" w:cs="Times New Roman"/>
@@ -559,7 +640,23 @@
           <w:rFonts w:ascii="Arial" w:hAnsi="Arial" w:cs="Arial"/>
           <w:lang w:val="es-ES"/>
         </w:rPr>
-        <w:t xml:space="preserve"> nos basamos en el algoritmo conocido como 0/1 Knapsack, el cual es explicado en los siguientes enlaces</w:t>
+        <w:t xml:space="preserve"> nos basamos en el algoritmo conocido como 0/1 </w:t>
+      </w:r>
+      <w:proofErr w:type="spellStart"/>
+      <w:r>
+        <w:rPr>
+          <w:rFonts w:ascii="Arial" w:hAnsi="Arial" w:cs="Arial"/>
+          <w:lang w:val="es-ES"/>
+        </w:rPr>
+        <w:t>Knapsack</w:t>
+      </w:r>
+      <w:proofErr w:type="spellEnd"/>
+      <w:r>
+        <w:rPr>
+          <w:rFonts w:ascii="Arial" w:hAnsi="Arial" w:cs="Arial"/>
+          <w:lang w:val="es-ES"/>
+        </w:rPr>
+        <w:t>, el cual es explicado en los siguientes enlaces</w:t>
       </w:r>
     </w:p>
     <w:p>
@@ -625,7 +722,14 @@
           <w:rFonts w:ascii="Arial" w:hAnsi="Arial" w:cs="Arial"/>
           <w:lang w:val="es-ES"/>
         </w:rPr>
-        <w:t xml:space="preserve">Para lograrlo nos apoyamos en la programación dinámica guardando en un arreglo temporal posibles soluciones y en base a ellas encontrar la mayor posible siempre y cuando se </w:t>
+        <w:t>Para lograrlo nos apoyamos en la programación dinámica guardando en un arreglo temporal posibles soluciones y en base a ellas encontrar la mayor posible</w:t>
+      </w:r>
+      <w:r>
+        <w:rPr>
+          <w:rFonts w:ascii="Arial" w:hAnsi="Arial" w:cs="Arial"/>
+          <w:lang w:val="es-ES"/>
+        </w:rPr>
+        <w:t>.</w:t>
       </w:r>
     </w:p>
     <w:p>
@@ -680,78 +784,188 @@
         </w:rPr>
         <w:t xml:space="preserve">En principio se definen las variables a usar, donde podemos resaltar que la variable </w:t>
       </w:r>
-      <w:r>
-        <w:rPr>
-          <w:rFonts w:ascii="Arial" w:hAnsi="Arial" w:cs="Arial"/>
-          <w:b/>
-          <w:bCs/>
-          <w:lang w:val="es-ES"/>
-        </w:rPr>
-        <w:t xml:space="preserve">kilosPedidos </w:t>
-      </w:r>
-      <w:r>
-        <w:rPr>
-          <w:rFonts w:ascii="Arial" w:hAnsi="Arial" w:cs="Arial"/>
-          <w:lang w:val="es-ES"/>
-        </w:rPr>
-        <w:t xml:space="preserve">representa la cantidad de kilos que hace el cliente, después de esto se definen tipos a usar dentro del algoritmo como arrays de camiones, cerdos y números. También se hace uso de múltiples variables auxiliares que nos permiten guardar datos temporales, realizar los ciclos y guardar los textos de salidas. Posteriormente tenemos un </w:t>
-      </w:r>
+      <w:proofErr w:type="spellStart"/>
+      <w:r>
+        <w:rPr>
+          <w:rFonts w:ascii="Arial" w:hAnsi="Arial" w:cs="Arial"/>
+          <w:b/>
+          <w:bCs/>
+          <w:lang w:val="es-ES"/>
+        </w:rPr>
+        <w:t>kilosPedidos</w:t>
+      </w:r>
+      <w:proofErr w:type="spellEnd"/>
+      <w:r>
+        <w:rPr>
+          <w:rFonts w:ascii="Arial" w:hAnsi="Arial" w:cs="Arial"/>
+          <w:b/>
+          <w:bCs/>
+          <w:lang w:val="es-ES"/>
+        </w:rPr>
+        <w:t xml:space="preserve"> </w:t>
+      </w:r>
+      <w:r>
+        <w:rPr>
+          <w:rFonts w:ascii="Arial" w:hAnsi="Arial" w:cs="Arial"/>
+          <w:lang w:val="es-ES"/>
+        </w:rPr>
+        <w:t xml:space="preserve">representa la cantidad de kilos que hace el cliente, después de esto se definen tipos a usar dentro del algoritmo como </w:t>
+      </w:r>
+      <w:proofErr w:type="spellStart"/>
+      <w:r>
+        <w:rPr>
+          <w:rFonts w:ascii="Arial" w:hAnsi="Arial" w:cs="Arial"/>
+          <w:lang w:val="es-ES"/>
+        </w:rPr>
+        <w:t>arrays</w:t>
+      </w:r>
+      <w:proofErr w:type="spellEnd"/>
+      <w:r>
+        <w:rPr>
+          <w:rFonts w:ascii="Arial" w:hAnsi="Arial" w:cs="Arial"/>
+          <w:lang w:val="es-ES"/>
+        </w:rPr>
+        <w:t xml:space="preserve"> de camiones, cerdos y números. También se hace uso de múltiples variables auxiliares que nos permiten guardar datos temporales, realizar los ciclos y guardar los textos de salidas. Posteriormente tenemos un conjunto de variables de control del algoritmo de selección. Y ya por último se declara una variable que realiza el trabajo de acumulador de los kilos despachados</w:t>
+      </w:r>
+    </w:p>
+    <w:p>
+      <w:pPr>
+        <w:rPr>
+          <w:rFonts w:ascii="Arial" w:hAnsi="Arial" w:cs="Arial"/>
+          <w:b/>
+          <w:bCs/>
+          <w:lang w:val="es-ES"/>
+        </w:rPr>
+      </w:pPr>
+      <w:r>
+        <w:rPr>
+          <w:rFonts w:ascii="Arial" w:hAnsi="Arial" w:cs="Arial"/>
+          <w:b/>
+          <w:bCs/>
+          <w:lang w:val="es-ES"/>
+        </w:rPr>
+        <w:t>Controles iniciales</w:t>
+      </w:r>
+    </w:p>
+    <w:p>
+      <w:pPr>
+        <w:rPr>
+          <w:rFonts w:ascii="Arial" w:hAnsi="Arial" w:cs="Arial"/>
+          <w:lang w:val="es-ES"/>
+        </w:rPr>
+      </w:pPr>
       <w:r>
         <w:rPr>
           <w:rFonts w:ascii="Arial" w:hAnsi="Arial" w:cs="Arial"/>
           <w:lang w:val="es-ES"/>
         </w:rPr>
         <w:lastRenderedPageBreak/>
-        <w:t>conjunto de variables de control del algoritmo de selección. Y ya por último se declara una variable que realiza el trabajo de acumulador de los kilos despachados</w:t>
-      </w:r>
-    </w:p>
-    <w:p>
-      <w:pPr>
-        <w:rPr>
-          <w:rFonts w:ascii="Arial" w:hAnsi="Arial" w:cs="Arial"/>
-          <w:b/>
-          <w:bCs/>
-          <w:lang w:val="es-ES"/>
-        </w:rPr>
-      </w:pPr>
-      <w:r>
-        <w:rPr>
-          <w:rFonts w:ascii="Arial" w:hAnsi="Arial" w:cs="Arial"/>
-          <w:b/>
-          <w:bCs/>
-          <w:lang w:val="es-ES"/>
-        </w:rPr>
-        <w:t>Controles iniciales</w:t>
-      </w:r>
-    </w:p>
-    <w:p>
-      <w:pPr>
-        <w:rPr>
-          <w:rFonts w:ascii="Arial" w:hAnsi="Arial" w:cs="Arial"/>
-          <w:lang w:val="es-ES"/>
-        </w:rPr>
-      </w:pPr>
-      <w:r>
-        <w:rPr>
-          <w:rFonts w:ascii="Arial" w:hAnsi="Arial" w:cs="Arial"/>
-          <w:lang w:val="es-ES"/>
-        </w:rPr>
-        <w:t>En principio se llenan en arrays todos los camiones y todos los cerdos para poder iterar con ellos, vale aclarar que los cerdos se llenan en un array de tipo cerdoAux, el cual tiene una columna de más de tipo NUMBER(1) que nos permitirá saber si un cerdo ya fue seleccionado o no por el algoritmo de selección.</w:t>
-      </w:r>
-    </w:p>
-    <w:p>
-      <w:pPr>
-        <w:rPr>
-          <w:rFonts w:ascii="Arial" w:hAnsi="Arial" w:cs="Arial"/>
-          <w:lang w:val="es-ES"/>
-        </w:rPr>
-      </w:pPr>
-      <w:r>
-        <w:rPr>
-          <w:rFonts w:ascii="Arial" w:hAnsi="Arial" w:cs="Arial"/>
-          <w:lang w:val="es-ES"/>
-        </w:rPr>
-        <w:t>Después de esto se consideran  unos condicionales para descartar casos extremos como que no hayan camiones, que no hayan cerdos, que los cerdos sean más pesados que la cantidad de kilos pedidos y que los cerdos sean más pesados que los camiones.</w:t>
+        <w:t xml:space="preserve">En principio se llenan en </w:t>
+      </w:r>
+      <w:proofErr w:type="spellStart"/>
+      <w:r>
+        <w:rPr>
+          <w:rFonts w:ascii="Arial" w:hAnsi="Arial" w:cs="Arial"/>
+          <w:lang w:val="es-ES"/>
+        </w:rPr>
+        <w:t>arrays</w:t>
+      </w:r>
+      <w:proofErr w:type="spellEnd"/>
+      <w:r>
+        <w:rPr>
+          <w:rFonts w:ascii="Arial" w:hAnsi="Arial" w:cs="Arial"/>
+          <w:lang w:val="es-ES"/>
+        </w:rPr>
+        <w:t xml:space="preserve"> todos los camiones y todos los cerdos para poder iterar con ellos, vale aclarar que los cerdos se llenan en un array de tipo </w:t>
+      </w:r>
+      <w:proofErr w:type="spellStart"/>
+      <w:r>
+        <w:rPr>
+          <w:rFonts w:ascii="Arial" w:hAnsi="Arial" w:cs="Arial"/>
+          <w:lang w:val="es-ES"/>
+        </w:rPr>
+        <w:t>cerdoAux</w:t>
+      </w:r>
+      <w:proofErr w:type="spellEnd"/>
+      <w:r>
+        <w:rPr>
+          <w:rFonts w:ascii="Arial" w:hAnsi="Arial" w:cs="Arial"/>
+          <w:lang w:val="es-ES"/>
+        </w:rPr>
+        <w:t xml:space="preserve">, el cual tiene una columna de más de tipo </w:t>
+      </w:r>
+      <w:proofErr w:type="gramStart"/>
+      <w:r>
+        <w:rPr>
+          <w:rFonts w:ascii="Arial" w:hAnsi="Arial" w:cs="Arial"/>
+          <w:lang w:val="es-ES"/>
+        </w:rPr>
+        <w:t>NUMBER(</w:t>
+      </w:r>
+      <w:proofErr w:type="gramEnd"/>
+      <w:r>
+        <w:rPr>
+          <w:rFonts w:ascii="Arial" w:hAnsi="Arial" w:cs="Arial"/>
+          <w:lang w:val="es-ES"/>
+        </w:rPr>
+        <w:t>1) que nos permitirá saber si un cerdo ya fue seleccionado o no por el algoritmo de selección.</w:t>
+      </w:r>
+    </w:p>
+    <w:p>
+      <w:pPr>
+        <w:rPr>
+          <w:rFonts w:ascii="Arial" w:hAnsi="Arial" w:cs="Arial"/>
+          <w:lang w:val="es-ES"/>
+        </w:rPr>
+      </w:pPr>
+      <w:r>
+        <w:rPr>
+          <w:rFonts w:ascii="Arial" w:hAnsi="Arial" w:cs="Arial"/>
+          <w:lang w:val="es-ES"/>
+        </w:rPr>
+        <w:t xml:space="preserve">Después de esto se </w:t>
+      </w:r>
+      <w:r>
+        <w:rPr>
+          <w:rFonts w:ascii="Arial" w:hAnsi="Arial" w:cs="Arial"/>
+          <w:lang w:val="es-ES"/>
+        </w:rPr>
+        <w:t>consideran unos</w:t>
+      </w:r>
+      <w:r>
+        <w:rPr>
+          <w:rFonts w:ascii="Arial" w:hAnsi="Arial" w:cs="Arial"/>
+          <w:lang w:val="es-ES"/>
+        </w:rPr>
+        <w:t xml:space="preserve"> condicionales para descartar casos extremos como que no </w:t>
+      </w:r>
+      <w:r>
+        <w:rPr>
+          <w:rFonts w:ascii="Arial" w:hAnsi="Arial" w:cs="Arial"/>
+          <w:lang w:val="es-ES"/>
+        </w:rPr>
+        <w:t>haya</w:t>
+      </w:r>
+      <w:r>
+        <w:rPr>
+          <w:rFonts w:ascii="Arial" w:hAnsi="Arial" w:cs="Arial"/>
+          <w:lang w:val="es-ES"/>
+        </w:rPr>
+        <w:t xml:space="preserve"> camiones, que no </w:t>
+      </w:r>
+      <w:r>
+        <w:rPr>
+          <w:rFonts w:ascii="Arial" w:hAnsi="Arial" w:cs="Arial"/>
+          <w:lang w:val="es-ES"/>
+        </w:rPr>
+        <w:t>haya</w:t>
+      </w:r>
+      <w:r>
+        <w:rPr>
+          <w:rFonts w:ascii="Arial" w:hAnsi="Arial" w:cs="Arial"/>
+          <w:lang w:val="es-ES"/>
+        </w:rPr>
+        <w:t xml:space="preserve"> cerdos, que los cerdos sean más pesados que la cantidad de kilos pedidos y que los cerdos sean más pesados que los camiones.</w:t>
       </w:r>
     </w:p>
     <w:p>
@@ -956,27 +1170,921 @@
     </w:p>
     <w:p>
       <w:pPr>
-        <w:rPr>
-          <w:rFonts w:ascii="Arial" w:hAnsi="Arial" w:cs="Arial"/>
-          <w:lang w:val="es-ES"/>
-        </w:rPr>
-      </w:pPr>
-    </w:p>
-    <w:p>
-      <w:pPr>
-        <w:rPr>
-          <w:rFonts w:ascii="Arial" w:hAnsi="Arial" w:cs="Arial"/>
-          <w:lang w:val="es-ES"/>
-        </w:rPr>
-      </w:pPr>
-    </w:p>
-    <w:p>
-      <w:pPr>
-        <w:rPr>
-          <w:rFonts w:ascii="Arial" w:hAnsi="Arial" w:cs="Arial"/>
-          <w:lang w:val="es-ES"/>
-        </w:rPr>
-      </w:pPr>
+        <w:jc w:val="center"/>
+        <w:rPr>
+          <w:rFonts w:ascii="Arial" w:hAnsi="Arial" w:cs="Arial"/>
+          <w:b/>
+          <w:bCs/>
+          <w:lang w:val="es-ES"/>
+        </w:rPr>
+      </w:pPr>
+      <w:r>
+        <w:rPr>
+          <w:rFonts w:ascii="Arial" w:hAnsi="Arial" w:cs="Arial"/>
+          <w:b/>
+          <w:bCs/>
+          <w:lang w:val="es-ES"/>
+        </w:rPr>
+        <w:t>Punto 2</w:t>
+      </w:r>
+    </w:p>
+    <w:p>
+      <w:pPr>
+        <w:rPr>
+          <w:rFonts w:ascii="Arial" w:hAnsi="Arial" w:cs="Arial"/>
+          <w:b/>
+          <w:bCs/>
+          <w:lang w:val="es-ES"/>
+        </w:rPr>
+      </w:pPr>
+      <w:proofErr w:type="spellStart"/>
+      <w:r>
+        <w:rPr>
+          <w:rFonts w:ascii="Arial" w:hAnsi="Arial" w:cs="Arial"/>
+          <w:b/>
+          <w:bCs/>
+          <w:lang w:val="es-ES"/>
+        </w:rPr>
+        <w:t>Triggers</w:t>
+      </w:r>
+      <w:proofErr w:type="spellEnd"/>
+      <w:r>
+        <w:rPr>
+          <w:rFonts w:ascii="Arial" w:hAnsi="Arial" w:cs="Arial"/>
+          <w:b/>
+          <w:bCs/>
+          <w:lang w:val="es-ES"/>
+        </w:rPr>
+        <w:t xml:space="preserve"> </w:t>
+      </w:r>
+      <w:r>
+        <w:rPr>
+          <w:rFonts w:ascii="Arial" w:hAnsi="Arial" w:cs="Arial"/>
+          <w:b/>
+          <w:bCs/>
+          <w:lang w:val="es-ES"/>
+        </w:rPr>
+        <w:t>A y B</w:t>
+      </w:r>
+    </w:p>
+    <w:p>
+      <w:pPr>
+        <w:rPr>
+          <w:rFonts w:ascii="Arial" w:hAnsi="Arial" w:cs="Arial"/>
+          <w:lang w:val="es-ES"/>
+        </w:rPr>
+      </w:pPr>
+      <w:r>
+        <w:rPr>
+          <w:rFonts w:ascii="Arial" w:hAnsi="Arial" w:cs="Arial"/>
+          <w:lang w:val="es-ES"/>
+        </w:rPr>
+        <w:lastRenderedPageBreak/>
+        <w:t xml:space="preserve">En un solo </w:t>
+      </w:r>
+      <w:proofErr w:type="spellStart"/>
+      <w:r>
+        <w:rPr>
+          <w:rFonts w:ascii="Arial" w:hAnsi="Arial" w:cs="Arial"/>
+          <w:lang w:val="es-ES"/>
+        </w:rPr>
+        <w:t>trigger</w:t>
+      </w:r>
+      <w:proofErr w:type="spellEnd"/>
+      <w:r>
+        <w:rPr>
+          <w:rFonts w:ascii="Arial" w:hAnsi="Arial" w:cs="Arial"/>
+          <w:lang w:val="es-ES"/>
+        </w:rPr>
+        <w:t xml:space="preserve"> BEFORE INSERT, primero se </w:t>
+      </w:r>
+      <w:proofErr w:type="spellStart"/>
+      <w:r>
+        <w:rPr>
+          <w:rFonts w:ascii="Arial" w:hAnsi="Arial" w:cs="Arial"/>
+          <w:lang w:val="es-ES"/>
+        </w:rPr>
+        <w:t>setea</w:t>
+      </w:r>
+      <w:proofErr w:type="spellEnd"/>
+      <w:r>
+        <w:rPr>
+          <w:rFonts w:ascii="Arial" w:hAnsi="Arial" w:cs="Arial"/>
+          <w:lang w:val="es-ES"/>
+        </w:rPr>
+        <w:t xml:space="preserve"> el número de hijos del dato ingresado en 0.</w:t>
+      </w:r>
+    </w:p>
+    <w:p>
+      <w:pPr>
+        <w:rPr>
+          <w:rFonts w:ascii="Arial" w:hAnsi="Arial" w:cs="Arial"/>
+          <w:lang w:val="es-ES"/>
+        </w:rPr>
+      </w:pPr>
+      <w:r>
+        <w:rPr>
+          <w:rFonts w:ascii="Arial" w:hAnsi="Arial" w:cs="Arial"/>
+          <w:lang w:val="es-ES"/>
+        </w:rPr>
+        <w:t>Después de esto se verifica que el atributo padre no sea nulo, dado el caso se investiga de la tabla individuo el número de hijos del padre. Se le aumenta una unidad y por último se hace un UPDATE para aumentar el numero de hijos del padre</w:t>
+      </w:r>
+      <w:r>
+        <w:rPr>
+          <w:rFonts w:ascii="Arial" w:hAnsi="Arial" w:cs="Arial"/>
+          <w:lang w:val="es-ES"/>
+        </w:rPr>
+        <w:t>.</w:t>
+      </w:r>
+    </w:p>
+    <w:p>
+      <w:pPr>
+        <w:rPr>
+          <w:rFonts w:ascii="Arial" w:hAnsi="Arial" w:cs="Arial"/>
+          <w:lang w:val="es-ES"/>
+        </w:rPr>
+      </w:pPr>
+      <w:r>
+        <w:rPr>
+          <w:rFonts w:ascii="Arial" w:hAnsi="Arial" w:cs="Arial"/>
+          <w:lang w:val="es-ES"/>
+        </w:rPr>
+        <w:t xml:space="preserve">Al final se tiene un control de excepción NOT DATA FOUND el cual se dispara si se intenta ingresar un individuo con un padre no válido, este manejo de excepciones no hace nada, pero es necesario para que el </w:t>
+      </w:r>
+      <w:proofErr w:type="spellStart"/>
+      <w:r>
+        <w:rPr>
+          <w:rFonts w:ascii="Arial" w:hAnsi="Arial" w:cs="Arial"/>
+          <w:lang w:val="es-ES"/>
+        </w:rPr>
+        <w:t>trigger</w:t>
+      </w:r>
+      <w:proofErr w:type="spellEnd"/>
+      <w:r>
+        <w:rPr>
+          <w:rFonts w:ascii="Arial" w:hAnsi="Arial" w:cs="Arial"/>
+          <w:lang w:val="es-ES"/>
+        </w:rPr>
+        <w:t xml:space="preserve"> se ejecute correctamente</w:t>
+      </w:r>
+      <w:r>
+        <w:rPr>
+          <w:rFonts w:ascii="Arial" w:hAnsi="Arial" w:cs="Arial"/>
+          <w:lang w:val="es-ES"/>
+        </w:rPr>
+        <w:t xml:space="preserve"> y ya que esta excepción la controle el SGBD como tal.</w:t>
+      </w:r>
+    </w:p>
+    <w:p>
+      <w:pPr>
+        <w:rPr>
+          <w:rFonts w:ascii="Arial" w:hAnsi="Arial" w:cs="Arial"/>
+          <w:b/>
+          <w:bCs/>
+          <w:lang w:val="es-ES"/>
+        </w:rPr>
+      </w:pPr>
+      <w:proofErr w:type="spellStart"/>
+      <w:r>
+        <w:rPr>
+          <w:rFonts w:ascii="Arial" w:hAnsi="Arial" w:cs="Arial"/>
+          <w:b/>
+          <w:bCs/>
+          <w:lang w:val="es-ES"/>
+        </w:rPr>
+        <w:t>Triggers</w:t>
+      </w:r>
+      <w:proofErr w:type="spellEnd"/>
+      <w:r>
+        <w:rPr>
+          <w:rFonts w:ascii="Arial" w:hAnsi="Arial" w:cs="Arial"/>
+          <w:b/>
+          <w:bCs/>
+          <w:lang w:val="es-ES"/>
+        </w:rPr>
+        <w:t xml:space="preserve"> C y D</w:t>
+      </w:r>
+    </w:p>
+    <w:p>
+      <w:pPr>
+        <w:rPr>
+          <w:rFonts w:ascii="Arial" w:hAnsi="Arial" w:cs="Arial"/>
+          <w:lang w:val="es-ES"/>
+        </w:rPr>
+      </w:pPr>
+      <w:r>
+        <w:rPr>
+          <w:rFonts w:ascii="Arial" w:hAnsi="Arial" w:cs="Arial"/>
+          <w:lang w:val="es-ES"/>
+        </w:rPr>
+        <w:t xml:space="preserve">Para ejecutar este </w:t>
+      </w:r>
+      <w:proofErr w:type="spellStart"/>
+      <w:r>
+        <w:rPr>
+          <w:rFonts w:ascii="Arial" w:hAnsi="Arial" w:cs="Arial"/>
+          <w:lang w:val="es-ES"/>
+        </w:rPr>
+        <w:t>trigger</w:t>
+      </w:r>
+      <w:proofErr w:type="spellEnd"/>
+      <w:r>
+        <w:rPr>
+          <w:rFonts w:ascii="Arial" w:hAnsi="Arial" w:cs="Arial"/>
+          <w:lang w:val="es-ES"/>
+        </w:rPr>
+        <w:t xml:space="preserve"> es necesario crear esta tabla auxiliar</w:t>
+      </w:r>
+    </w:p>
+    <w:p>
+      <w:pPr>
+        <w:shd w:val="clear" w:color="auto" w:fill="1E1E1E"/>
+        <w:spacing w:after="0" w:line="285" w:lineRule="atLeast"/>
+        <w:rPr>
+          <w:rFonts w:ascii="Consolas" w:eastAsia="Times New Roman" w:hAnsi="Consolas" w:cs="Times New Roman"/>
+          <w:color w:val="D4D4D4"/>
+          <w:sz w:val="21"/>
+          <w:szCs w:val="21"/>
+          <w:lang w:eastAsia="es-CO"/>
+        </w:rPr>
+      </w:pPr>
+      <w:r>
+        <w:rPr>
+          <w:rFonts w:ascii="Consolas" w:eastAsia="Times New Roman" w:hAnsi="Consolas" w:cs="Times New Roman"/>
+          <w:color w:val="569CD6"/>
+          <w:sz w:val="21"/>
+          <w:szCs w:val="21"/>
+          <w:lang w:eastAsia="es-CO"/>
+        </w:rPr>
+        <w:t>CREATE</w:t>
+      </w:r>
+      <w:r>
+        <w:rPr>
+          <w:rFonts w:ascii="Consolas" w:eastAsia="Times New Roman" w:hAnsi="Consolas" w:cs="Times New Roman"/>
+          <w:color w:val="D4D4D4"/>
+          <w:sz w:val="21"/>
+          <w:szCs w:val="21"/>
+          <w:lang w:eastAsia="es-CO"/>
+        </w:rPr>
+        <w:t> </w:t>
+      </w:r>
+      <w:r>
+        <w:rPr>
+          <w:rFonts w:ascii="Consolas" w:eastAsia="Times New Roman" w:hAnsi="Consolas" w:cs="Times New Roman"/>
+          <w:color w:val="569CD6"/>
+          <w:sz w:val="21"/>
+          <w:szCs w:val="21"/>
+          <w:lang w:eastAsia="es-CO"/>
+        </w:rPr>
+        <w:t>TABLE</w:t>
+      </w:r>
+      <w:r>
+        <w:rPr>
+          <w:rFonts w:ascii="Consolas" w:eastAsia="Times New Roman" w:hAnsi="Consolas" w:cs="Times New Roman"/>
+          <w:color w:val="D4D4D4"/>
+          <w:sz w:val="21"/>
+          <w:szCs w:val="21"/>
+          <w:lang w:eastAsia="es-CO"/>
+        </w:rPr>
+        <w:t> </w:t>
+      </w:r>
+      <w:proofErr w:type="spellStart"/>
+      <w:proofErr w:type="gramStart"/>
+      <w:r>
+        <w:rPr>
+          <w:rFonts w:ascii="Consolas" w:eastAsia="Times New Roman" w:hAnsi="Consolas" w:cs="Times New Roman"/>
+          <w:color w:val="D4D4D4"/>
+          <w:sz w:val="21"/>
+          <w:szCs w:val="21"/>
+          <w:lang w:eastAsia="es-CO"/>
+        </w:rPr>
+        <w:t>individuoAux</w:t>
+      </w:r>
+      <w:proofErr w:type="spellEnd"/>
+      <w:r>
+        <w:rPr>
+          <w:rFonts w:ascii="Consolas" w:eastAsia="Times New Roman" w:hAnsi="Consolas" w:cs="Times New Roman"/>
+          <w:color w:val="D4D4D4"/>
+          <w:sz w:val="21"/>
+          <w:szCs w:val="21"/>
+          <w:lang w:eastAsia="es-CO"/>
+        </w:rPr>
+        <w:t>(</w:t>
+      </w:r>
+      <w:proofErr w:type="gramEnd"/>
+    </w:p>
+    <w:p>
+      <w:pPr>
+        <w:shd w:val="clear" w:color="auto" w:fill="1E1E1E"/>
+        <w:spacing w:after="0" w:line="285" w:lineRule="atLeast"/>
+        <w:rPr>
+          <w:rFonts w:ascii="Consolas" w:eastAsia="Times New Roman" w:hAnsi="Consolas" w:cs="Times New Roman"/>
+          <w:color w:val="D4D4D4"/>
+          <w:sz w:val="21"/>
+          <w:szCs w:val="21"/>
+          <w:lang w:eastAsia="es-CO"/>
+        </w:rPr>
+      </w:pPr>
+      <w:proofErr w:type="spellStart"/>
+      <w:r>
+        <w:rPr>
+          <w:rFonts w:ascii="Consolas" w:eastAsia="Times New Roman" w:hAnsi="Consolas" w:cs="Times New Roman"/>
+          <w:color w:val="D4D4D4"/>
+          <w:sz w:val="21"/>
+          <w:szCs w:val="21"/>
+          <w:lang w:eastAsia="es-CO"/>
+        </w:rPr>
+        <w:t>codigo</w:t>
+      </w:r>
+      <w:proofErr w:type="spellEnd"/>
+      <w:r>
+        <w:rPr>
+          <w:rFonts w:ascii="Consolas" w:eastAsia="Times New Roman" w:hAnsi="Consolas" w:cs="Times New Roman"/>
+          <w:color w:val="D4D4D4"/>
+          <w:sz w:val="21"/>
+          <w:szCs w:val="21"/>
+          <w:lang w:eastAsia="es-CO"/>
+        </w:rPr>
+        <w:t> </w:t>
+      </w:r>
+      <w:proofErr w:type="gramStart"/>
+      <w:r>
+        <w:rPr>
+          <w:rFonts w:ascii="Consolas" w:eastAsia="Times New Roman" w:hAnsi="Consolas" w:cs="Times New Roman"/>
+          <w:color w:val="569CD6"/>
+          <w:sz w:val="21"/>
+          <w:szCs w:val="21"/>
+          <w:lang w:eastAsia="es-CO"/>
+        </w:rPr>
+        <w:t>NUMBER</w:t>
+      </w:r>
+      <w:r>
+        <w:rPr>
+          <w:rFonts w:ascii="Consolas" w:eastAsia="Times New Roman" w:hAnsi="Consolas" w:cs="Times New Roman"/>
+          <w:color w:val="D4D4D4"/>
+          <w:sz w:val="21"/>
+          <w:szCs w:val="21"/>
+          <w:lang w:eastAsia="es-CO"/>
+        </w:rPr>
+        <w:t>(</w:t>
+      </w:r>
+      <w:proofErr w:type="gramEnd"/>
+      <w:r>
+        <w:rPr>
+          <w:rFonts w:ascii="Consolas" w:eastAsia="Times New Roman" w:hAnsi="Consolas" w:cs="Times New Roman"/>
+          <w:color w:val="B5CEA8"/>
+          <w:sz w:val="21"/>
+          <w:szCs w:val="21"/>
+          <w:lang w:eastAsia="es-CO"/>
+        </w:rPr>
+        <w:t>8</w:t>
+      </w:r>
+      <w:r>
+        <w:rPr>
+          <w:rFonts w:ascii="Consolas" w:eastAsia="Times New Roman" w:hAnsi="Consolas" w:cs="Times New Roman"/>
+          <w:color w:val="D4D4D4"/>
+          <w:sz w:val="21"/>
+          <w:szCs w:val="21"/>
+          <w:lang w:eastAsia="es-CO"/>
+        </w:rPr>
+        <w:t>),</w:t>
+      </w:r>
+    </w:p>
+    <w:p>
+      <w:pPr>
+        <w:shd w:val="clear" w:color="auto" w:fill="1E1E1E"/>
+        <w:spacing w:after="0" w:line="285" w:lineRule="atLeast"/>
+        <w:rPr>
+          <w:rFonts w:ascii="Consolas" w:eastAsia="Times New Roman" w:hAnsi="Consolas" w:cs="Times New Roman"/>
+          <w:color w:val="D4D4D4"/>
+          <w:sz w:val="21"/>
+          <w:szCs w:val="21"/>
+          <w:lang w:eastAsia="es-CO"/>
+        </w:rPr>
+      </w:pPr>
+      <w:r>
+        <w:rPr>
+          <w:rFonts w:ascii="Consolas" w:eastAsia="Times New Roman" w:hAnsi="Consolas" w:cs="Times New Roman"/>
+          <w:color w:val="D4D4D4"/>
+          <w:sz w:val="21"/>
+          <w:szCs w:val="21"/>
+          <w:lang w:eastAsia="es-CO"/>
+        </w:rPr>
+        <w:t>nombre </w:t>
+      </w:r>
+      <w:r>
+        <w:rPr>
+          <w:rFonts w:ascii="Consolas" w:eastAsia="Times New Roman" w:hAnsi="Consolas" w:cs="Times New Roman"/>
+          <w:color w:val="569CD6"/>
+          <w:sz w:val="21"/>
+          <w:szCs w:val="21"/>
+          <w:lang w:eastAsia="es-CO"/>
+        </w:rPr>
+        <w:t>VARCHAR2</w:t>
+      </w:r>
+      <w:r>
+        <w:rPr>
+          <w:rFonts w:ascii="Consolas" w:eastAsia="Times New Roman" w:hAnsi="Consolas" w:cs="Times New Roman"/>
+          <w:color w:val="D4D4D4"/>
+          <w:sz w:val="21"/>
+          <w:szCs w:val="21"/>
+          <w:lang w:eastAsia="es-CO"/>
+        </w:rPr>
+        <w:t>(</w:t>
+      </w:r>
+      <w:r>
+        <w:rPr>
+          <w:rFonts w:ascii="Consolas" w:eastAsia="Times New Roman" w:hAnsi="Consolas" w:cs="Times New Roman"/>
+          <w:color w:val="B5CEA8"/>
+          <w:sz w:val="21"/>
+          <w:szCs w:val="21"/>
+          <w:lang w:eastAsia="es-CO"/>
+        </w:rPr>
+        <w:t>20</w:t>
+      </w:r>
+      <w:r>
+        <w:rPr>
+          <w:rFonts w:ascii="Consolas" w:eastAsia="Times New Roman" w:hAnsi="Consolas" w:cs="Times New Roman"/>
+          <w:color w:val="D4D4D4"/>
+          <w:sz w:val="21"/>
+          <w:szCs w:val="21"/>
+          <w:lang w:eastAsia="es-CO"/>
+        </w:rPr>
+        <w:t>),</w:t>
+      </w:r>
+    </w:p>
+    <w:p>
+      <w:pPr>
+        <w:shd w:val="clear" w:color="auto" w:fill="1E1E1E"/>
+        <w:spacing w:after="0" w:line="285" w:lineRule="atLeast"/>
+        <w:rPr>
+          <w:rFonts w:ascii="Consolas" w:eastAsia="Times New Roman" w:hAnsi="Consolas" w:cs="Times New Roman"/>
+          <w:color w:val="D4D4D4"/>
+          <w:sz w:val="21"/>
+          <w:szCs w:val="21"/>
+          <w:lang w:eastAsia="es-CO"/>
+        </w:rPr>
+      </w:pPr>
+      <w:r>
+        <w:rPr>
+          <w:rFonts w:ascii="Consolas" w:eastAsia="Times New Roman" w:hAnsi="Consolas" w:cs="Times New Roman"/>
+          <w:color w:val="D4D4D4"/>
+          <w:sz w:val="21"/>
+          <w:szCs w:val="21"/>
+          <w:lang w:eastAsia="es-CO"/>
+        </w:rPr>
+        <w:t>valor </w:t>
+      </w:r>
+      <w:proofErr w:type="gramStart"/>
+      <w:r>
+        <w:rPr>
+          <w:rFonts w:ascii="Consolas" w:eastAsia="Times New Roman" w:hAnsi="Consolas" w:cs="Times New Roman"/>
+          <w:color w:val="569CD6"/>
+          <w:sz w:val="21"/>
+          <w:szCs w:val="21"/>
+          <w:lang w:eastAsia="es-CO"/>
+        </w:rPr>
+        <w:t>NUMBER</w:t>
+      </w:r>
+      <w:r>
+        <w:rPr>
+          <w:rFonts w:ascii="Consolas" w:eastAsia="Times New Roman" w:hAnsi="Consolas" w:cs="Times New Roman"/>
+          <w:color w:val="D4D4D4"/>
+          <w:sz w:val="21"/>
+          <w:szCs w:val="21"/>
+          <w:lang w:eastAsia="es-CO"/>
+        </w:rPr>
+        <w:t>(</w:t>
+      </w:r>
+      <w:proofErr w:type="gramEnd"/>
+      <w:r>
+        <w:rPr>
+          <w:rFonts w:ascii="Consolas" w:eastAsia="Times New Roman" w:hAnsi="Consolas" w:cs="Times New Roman"/>
+          <w:color w:val="B5CEA8"/>
+          <w:sz w:val="21"/>
+          <w:szCs w:val="21"/>
+          <w:lang w:eastAsia="es-CO"/>
+        </w:rPr>
+        <w:t>8</w:t>
+      </w:r>
+      <w:r>
+        <w:rPr>
+          <w:rFonts w:ascii="Consolas" w:eastAsia="Times New Roman" w:hAnsi="Consolas" w:cs="Times New Roman"/>
+          <w:color w:val="D4D4D4"/>
+          <w:sz w:val="21"/>
+          <w:szCs w:val="21"/>
+          <w:lang w:eastAsia="es-CO"/>
+        </w:rPr>
+        <w:t>),</w:t>
+      </w:r>
+    </w:p>
+    <w:p>
+      <w:pPr>
+        <w:shd w:val="clear" w:color="auto" w:fill="1E1E1E"/>
+        <w:spacing w:after="0" w:line="285" w:lineRule="atLeast"/>
+        <w:rPr>
+          <w:rFonts w:ascii="Consolas" w:eastAsia="Times New Roman" w:hAnsi="Consolas" w:cs="Times New Roman"/>
+          <w:color w:val="D4D4D4"/>
+          <w:sz w:val="21"/>
+          <w:szCs w:val="21"/>
+          <w:lang w:eastAsia="es-CO"/>
+        </w:rPr>
+      </w:pPr>
+      <w:r>
+        <w:rPr>
+          <w:rFonts w:ascii="Consolas" w:eastAsia="Times New Roman" w:hAnsi="Consolas" w:cs="Times New Roman"/>
+          <w:color w:val="D4D4D4"/>
+          <w:sz w:val="21"/>
+          <w:szCs w:val="21"/>
+          <w:lang w:eastAsia="es-CO"/>
+        </w:rPr>
+        <w:t>padre </w:t>
+      </w:r>
+      <w:proofErr w:type="gramStart"/>
+      <w:r>
+        <w:rPr>
+          <w:rFonts w:ascii="Consolas" w:eastAsia="Times New Roman" w:hAnsi="Consolas" w:cs="Times New Roman"/>
+          <w:color w:val="569CD6"/>
+          <w:sz w:val="21"/>
+          <w:szCs w:val="21"/>
+          <w:lang w:eastAsia="es-CO"/>
+        </w:rPr>
+        <w:t>NUMBER</w:t>
+      </w:r>
+      <w:r>
+        <w:rPr>
+          <w:rFonts w:ascii="Consolas" w:eastAsia="Times New Roman" w:hAnsi="Consolas" w:cs="Times New Roman"/>
+          <w:color w:val="D4D4D4"/>
+          <w:sz w:val="21"/>
+          <w:szCs w:val="21"/>
+          <w:lang w:eastAsia="es-CO"/>
+        </w:rPr>
+        <w:t>(</w:t>
+      </w:r>
+      <w:proofErr w:type="gramEnd"/>
+      <w:r>
+        <w:rPr>
+          <w:rFonts w:ascii="Consolas" w:eastAsia="Times New Roman" w:hAnsi="Consolas" w:cs="Times New Roman"/>
+          <w:color w:val="B5CEA8"/>
+          <w:sz w:val="21"/>
+          <w:szCs w:val="21"/>
+          <w:lang w:eastAsia="es-CO"/>
+        </w:rPr>
+        <w:t>8</w:t>
+      </w:r>
+      <w:r>
+        <w:rPr>
+          <w:rFonts w:ascii="Consolas" w:eastAsia="Times New Roman" w:hAnsi="Consolas" w:cs="Times New Roman"/>
+          <w:color w:val="D4D4D4"/>
+          <w:sz w:val="21"/>
+          <w:szCs w:val="21"/>
+          <w:lang w:eastAsia="es-CO"/>
+        </w:rPr>
+        <w:t>),</w:t>
+      </w:r>
+    </w:p>
+    <w:p>
+      <w:pPr>
+        <w:shd w:val="clear" w:color="auto" w:fill="1E1E1E"/>
+        <w:spacing w:after="0" w:line="285" w:lineRule="atLeast"/>
+        <w:rPr>
+          <w:rFonts w:ascii="Consolas" w:eastAsia="Times New Roman" w:hAnsi="Consolas" w:cs="Times New Roman"/>
+          <w:color w:val="D4D4D4"/>
+          <w:sz w:val="21"/>
+          <w:szCs w:val="21"/>
+          <w:lang w:eastAsia="es-CO"/>
+        </w:rPr>
+      </w:pPr>
+      <w:proofErr w:type="spellStart"/>
+      <w:r>
+        <w:rPr>
+          <w:rFonts w:ascii="Consolas" w:eastAsia="Times New Roman" w:hAnsi="Consolas" w:cs="Times New Roman"/>
+          <w:color w:val="D4D4D4"/>
+          <w:sz w:val="21"/>
+          <w:szCs w:val="21"/>
+          <w:lang w:eastAsia="es-CO"/>
+        </w:rPr>
+        <w:t>nro_hijos</w:t>
+      </w:r>
+      <w:proofErr w:type="spellEnd"/>
+      <w:r>
+        <w:rPr>
+          <w:rFonts w:ascii="Consolas" w:eastAsia="Times New Roman" w:hAnsi="Consolas" w:cs="Times New Roman"/>
+          <w:color w:val="D4D4D4"/>
+          <w:sz w:val="21"/>
+          <w:szCs w:val="21"/>
+          <w:lang w:eastAsia="es-CO"/>
+        </w:rPr>
+        <w:t> </w:t>
+      </w:r>
+      <w:proofErr w:type="gramStart"/>
+      <w:r>
+        <w:rPr>
+          <w:rFonts w:ascii="Consolas" w:eastAsia="Times New Roman" w:hAnsi="Consolas" w:cs="Times New Roman"/>
+          <w:color w:val="569CD6"/>
+          <w:sz w:val="21"/>
+          <w:szCs w:val="21"/>
+          <w:lang w:eastAsia="es-CO"/>
+        </w:rPr>
+        <w:t>NUMBER</w:t>
+      </w:r>
+      <w:r>
+        <w:rPr>
+          <w:rFonts w:ascii="Consolas" w:eastAsia="Times New Roman" w:hAnsi="Consolas" w:cs="Times New Roman"/>
+          <w:color w:val="D4D4D4"/>
+          <w:sz w:val="21"/>
+          <w:szCs w:val="21"/>
+          <w:lang w:eastAsia="es-CO"/>
+        </w:rPr>
+        <w:t>(</w:t>
+      </w:r>
+      <w:proofErr w:type="gramEnd"/>
+      <w:r>
+        <w:rPr>
+          <w:rFonts w:ascii="Consolas" w:eastAsia="Times New Roman" w:hAnsi="Consolas" w:cs="Times New Roman"/>
+          <w:color w:val="B5CEA8"/>
+          <w:sz w:val="21"/>
+          <w:szCs w:val="21"/>
+          <w:lang w:eastAsia="es-CO"/>
+        </w:rPr>
+        <w:t>8</w:t>
+      </w:r>
+      <w:r>
+        <w:rPr>
+          <w:rFonts w:ascii="Consolas" w:eastAsia="Times New Roman" w:hAnsi="Consolas" w:cs="Times New Roman"/>
+          <w:color w:val="D4D4D4"/>
+          <w:sz w:val="21"/>
+          <w:szCs w:val="21"/>
+          <w:lang w:eastAsia="es-CO"/>
+        </w:rPr>
+        <w:t>)</w:t>
+      </w:r>
+    </w:p>
+    <w:p>
+      <w:pPr>
+        <w:shd w:val="clear" w:color="auto" w:fill="1E1E1E"/>
+        <w:spacing w:after="0" w:line="285" w:lineRule="atLeast"/>
+        <w:rPr>
+          <w:rFonts w:ascii="Consolas" w:eastAsia="Times New Roman" w:hAnsi="Consolas" w:cs="Times New Roman"/>
+          <w:color w:val="D4D4D4"/>
+          <w:sz w:val="21"/>
+          <w:szCs w:val="21"/>
+          <w:lang w:eastAsia="es-CO"/>
+        </w:rPr>
+      </w:pPr>
+      <w:r>
+        <w:rPr>
+          <w:rFonts w:ascii="Consolas" w:eastAsia="Times New Roman" w:hAnsi="Consolas" w:cs="Times New Roman"/>
+          <w:color w:val="D4D4D4"/>
+          <w:sz w:val="21"/>
+          <w:szCs w:val="21"/>
+          <w:lang w:eastAsia="es-CO"/>
+        </w:rPr>
+        <w:t>);</w:t>
+      </w:r>
+    </w:p>
+    <w:p>
+      <w:pPr>
+        <w:rPr>
+          <w:rFonts w:ascii="Arial" w:hAnsi="Arial" w:cs="Arial"/>
+          <w:lang w:val="es-ES"/>
+        </w:rPr>
+      </w:pPr>
+    </w:p>
+    <w:p>
+      <w:pPr>
+        <w:rPr>
+          <w:rFonts w:ascii="Arial" w:hAnsi="Arial" w:cs="Arial"/>
+          <w:lang w:val="es-ES"/>
+        </w:rPr>
+      </w:pPr>
+      <w:r>
+        <w:rPr>
+          <w:rFonts w:ascii="Arial" w:hAnsi="Arial" w:cs="Arial"/>
+          <w:lang w:val="es-ES"/>
+        </w:rPr>
+        <w:t xml:space="preserve">Como en este proceso </w:t>
+      </w:r>
+      <w:r>
+        <w:rPr>
+          <w:rFonts w:ascii="Arial" w:hAnsi="Arial" w:cs="Arial"/>
+          <w:lang w:val="es-ES"/>
+        </w:rPr>
+        <w:t xml:space="preserve">actualiza tabla de individuo mientras se ejecuta es susceptible al problema de la tabla mutante, </w:t>
+      </w:r>
+      <w:r>
+        <w:rPr>
+          <w:rFonts w:ascii="Arial" w:hAnsi="Arial" w:cs="Arial"/>
+          <w:lang w:val="es-ES"/>
+        </w:rPr>
+        <w:t>por esto se usa un</w:t>
+      </w:r>
+      <w:r>
+        <w:rPr>
+          <w:rFonts w:ascii="Arial" w:hAnsi="Arial" w:cs="Arial"/>
+          <w:lang w:val="es-ES"/>
+        </w:rPr>
+        <w:t xml:space="preserve"> COMPOUND TRIGGER </w:t>
+      </w:r>
+      <w:r>
+        <w:rPr>
+          <w:rFonts w:ascii="Arial" w:hAnsi="Arial" w:cs="Arial"/>
+          <w:lang w:val="es-ES"/>
+        </w:rPr>
+        <w:t>usando las partes de BEFORE STATEMNENT, BEFORE EACH ROW y AFTER STATEMENT</w:t>
+      </w:r>
+    </w:p>
+    <w:p>
+      <w:pPr>
+        <w:rPr>
+          <w:rFonts w:ascii="Arial" w:hAnsi="Arial" w:cs="Arial"/>
+          <w:lang w:val="es-ES"/>
+        </w:rPr>
+      </w:pPr>
+      <w:r>
+        <w:rPr>
+          <w:rFonts w:ascii="Arial" w:hAnsi="Arial" w:cs="Arial"/>
+          <w:lang w:val="es-ES"/>
+        </w:rPr>
+        <w:t>En la parte de BEFORE STATEMENT se guarda todos los registros de la tabla individuo</w:t>
+      </w:r>
+      <w:r>
+        <w:rPr>
+          <w:rFonts w:ascii="Arial" w:hAnsi="Arial" w:cs="Arial"/>
+          <w:lang w:val="es-ES"/>
+        </w:rPr>
+        <w:t xml:space="preserve"> en la tabla auxiliar </w:t>
+      </w:r>
+      <w:proofErr w:type="spellStart"/>
+      <w:r>
+        <w:rPr>
+          <w:rFonts w:ascii="Arial" w:hAnsi="Arial" w:cs="Arial"/>
+          <w:lang w:val="es-ES"/>
+        </w:rPr>
+        <w:t>individuoAux</w:t>
+      </w:r>
+      <w:proofErr w:type="spellEnd"/>
+      <w:r>
+        <w:rPr>
+          <w:rFonts w:ascii="Arial" w:hAnsi="Arial" w:cs="Arial"/>
+          <w:lang w:val="es-ES"/>
+        </w:rPr>
+        <w:t>. Posteriormente se hace NULL</w:t>
+      </w:r>
+      <w:r>
+        <w:rPr>
+          <w:rFonts w:ascii="Arial" w:hAnsi="Arial" w:cs="Arial"/>
+          <w:lang w:val="es-ES"/>
+        </w:rPr>
+        <w:t xml:space="preserve"> el atributo padre en la tabla de individuo.</w:t>
+      </w:r>
+    </w:p>
+    <w:p>
+      <w:pPr>
+        <w:rPr>
+          <w:rFonts w:ascii="Arial" w:hAnsi="Arial" w:cs="Arial"/>
+          <w:lang w:val="es-ES"/>
+        </w:rPr>
+      </w:pPr>
+      <w:r>
+        <w:rPr>
+          <w:rFonts w:ascii="Arial" w:hAnsi="Arial" w:cs="Arial"/>
+          <w:lang w:val="es-ES"/>
+        </w:rPr>
+        <w:t>En la parte BEFORE EACH ROW se guardan en un arreglo los códigos de los registros que se van a eliminar</w:t>
+      </w:r>
+    </w:p>
+    <w:p>
+      <w:pPr>
+        <w:rPr>
+          <w:rFonts w:ascii="Arial" w:hAnsi="Arial" w:cs="Arial"/>
+          <w:lang w:val="es-ES"/>
+        </w:rPr>
+      </w:pPr>
+      <w:r>
+        <w:rPr>
+          <w:rFonts w:ascii="Arial" w:hAnsi="Arial" w:cs="Arial"/>
+          <w:lang w:val="es-ES"/>
+        </w:rPr>
+        <w:t>En la parte de AFTER STATEMENT se realiza lo siguiente</w:t>
+      </w:r>
+    </w:p>
+    <w:p>
+      <w:pPr>
+        <w:rPr>
+          <w:rFonts w:ascii="Arial" w:hAnsi="Arial" w:cs="Arial"/>
+          <w:lang w:val="es-ES"/>
+        </w:rPr>
+      </w:pPr>
+      <w:r>
+        <w:rPr>
+          <w:rFonts w:ascii="Arial" w:hAnsi="Arial" w:cs="Arial"/>
+          <w:lang w:val="es-ES"/>
+        </w:rPr>
+        <w:t xml:space="preserve">Primero se itera sobre todos los resultados guardados en la tabla auxiliar </w:t>
+      </w:r>
+      <w:proofErr w:type="spellStart"/>
+      <w:r>
+        <w:rPr>
+          <w:rFonts w:ascii="Arial" w:hAnsi="Arial" w:cs="Arial"/>
+          <w:lang w:val="es-ES"/>
+        </w:rPr>
+        <w:t>individuoAux</w:t>
+      </w:r>
+      <w:proofErr w:type="spellEnd"/>
+      <w:r>
+        <w:rPr>
+          <w:rFonts w:ascii="Arial" w:hAnsi="Arial" w:cs="Arial"/>
+          <w:lang w:val="es-ES"/>
+        </w:rPr>
+        <w:t xml:space="preserve">, para cada uno de estos elementos se comprueba que el individuo al que el atributo padre referencia todavía exista, en caso positivo se </w:t>
+      </w:r>
+      <w:proofErr w:type="spellStart"/>
+      <w:r>
+        <w:rPr>
+          <w:rFonts w:ascii="Arial" w:hAnsi="Arial" w:cs="Arial"/>
+          <w:lang w:val="es-ES"/>
+        </w:rPr>
+        <w:t>setea</w:t>
+      </w:r>
+      <w:proofErr w:type="spellEnd"/>
+      <w:r>
+        <w:rPr>
+          <w:rFonts w:ascii="Arial" w:hAnsi="Arial" w:cs="Arial"/>
+          <w:lang w:val="es-ES"/>
+        </w:rPr>
+        <w:t xml:space="preserve"> el atributo padre para el registro en la tabla individuo. De esta manera </w:t>
+      </w:r>
+      <w:r>
+        <w:rPr>
+          <w:rFonts w:ascii="Arial" w:hAnsi="Arial" w:cs="Arial"/>
+          <w:lang w:val="es-ES"/>
+        </w:rPr>
+        <w:t>se hacen NULL el atributo padre de los hijos cuyo padre fue eliminado.</w:t>
+      </w:r>
+    </w:p>
+    <w:p>
+      <w:pPr>
+        <w:rPr>
+          <w:rFonts w:ascii="Arial" w:hAnsi="Arial" w:cs="Arial"/>
+          <w:lang w:val="es-ES"/>
+        </w:rPr>
+      </w:pPr>
+      <w:r>
+        <w:rPr>
+          <w:rFonts w:ascii="Arial" w:hAnsi="Arial" w:cs="Arial"/>
+          <w:lang w:val="es-ES"/>
+        </w:rPr>
+        <w:t xml:space="preserve">En segundo lugar, itera sobre el arreglo de los elementos eliminados, allí primero se captura su atributo padre de la tabla </w:t>
+      </w:r>
+      <w:proofErr w:type="spellStart"/>
+      <w:r>
+        <w:rPr>
+          <w:rFonts w:ascii="Arial" w:hAnsi="Arial" w:cs="Arial"/>
+          <w:lang w:val="es-ES"/>
+        </w:rPr>
+        <w:t>individuoAux</w:t>
+      </w:r>
+      <w:proofErr w:type="spellEnd"/>
+      <w:r>
+        <w:rPr>
+          <w:rFonts w:ascii="Arial" w:hAnsi="Arial" w:cs="Arial"/>
+          <w:lang w:val="es-ES"/>
+        </w:rPr>
+        <w:t xml:space="preserve">, posteriormente se comprueba que el padre siga existiendo mediante una consulta sobre la tabla individuo, en caso afirmativo se modifica su atributo </w:t>
+      </w:r>
+      <w:proofErr w:type="spellStart"/>
+      <w:r>
+        <w:rPr>
+          <w:rFonts w:ascii="Arial" w:hAnsi="Arial" w:cs="Arial"/>
+          <w:lang w:val="es-ES"/>
+        </w:rPr>
+        <w:t>nro_hijos</w:t>
+      </w:r>
+      <w:proofErr w:type="spellEnd"/>
+      <w:r>
+        <w:rPr>
+          <w:rFonts w:ascii="Arial" w:hAnsi="Arial" w:cs="Arial"/>
+          <w:lang w:val="es-ES"/>
+        </w:rPr>
+        <w:t xml:space="preserve"> restándole una unidad, por </w:t>
+      </w:r>
+      <w:proofErr w:type="gramStart"/>
+      <w:r>
+        <w:rPr>
+          <w:rFonts w:ascii="Arial" w:hAnsi="Arial" w:cs="Arial"/>
+          <w:lang w:val="es-ES"/>
+        </w:rPr>
+        <w:t>último</w:t>
+      </w:r>
+      <w:proofErr w:type="gramEnd"/>
+      <w:r>
+        <w:rPr>
+          <w:rFonts w:ascii="Arial" w:hAnsi="Arial" w:cs="Arial"/>
+          <w:lang w:val="es-ES"/>
+        </w:rPr>
+        <w:t xml:space="preserve"> se actualiza el registro del padre.</w:t>
+      </w:r>
     </w:p>
     <w:sectPr>
       <w:pgSz w:w="12240" w:h="15840"/>

</xml_diff>